<commit_message>
Solicitando permissão a Microsoft para executar pipelines no seu projeto
</commit_message>
<xml_diff>
--- a/dotnetcoremercadotrabalho.docx
+++ b/dotnetcoremercadotrabalho.docx
@@ -13,6 +13,7 @@
         <w:rPr>
           <w:b/>
           <w:bCs/>
+          <w:highlight w:val="cyan"/>
         </w:rPr>
         <w:t xml:space="preserve">Configurar </w:t>
       </w:r>
@@ -21,6 +22,7 @@
         <w:rPr>
           <w:b/>
           <w:bCs/>
+          <w:highlight w:val="cyan"/>
         </w:rPr>
         <w:t>DevOps</w:t>
       </w:r>
@@ -49,6 +51,9 @@
     </w:p>
     <w:p>
       <w:r>
+        <w:rPr>
+          <w:noProof/>
+        </w:rPr>
         <w:drawing>
           <wp:inline distT="0" distB="0" distL="0" distR="0" wp14:anchorId="36348133" wp14:editId="36247A06">
             <wp:extent cx="5400040" cy="2375535"/>
@@ -97,6 +102,7 @@
         <w:rPr>
           <w:b/>
           <w:bCs/>
+          <w:highlight w:val="cyan"/>
         </w:rPr>
         <w:t xml:space="preserve">Criando o repositório no </w:t>
       </w:r>
@@ -105,6 +111,7 @@
         <w:rPr>
           <w:b/>
           <w:bCs/>
+          <w:highlight w:val="cyan"/>
         </w:rPr>
         <w:t>DevOps</w:t>
       </w:r>
@@ -121,6 +128,7 @@
         <w:rPr>
           <w:b/>
           <w:bCs/>
+          <w:noProof/>
         </w:rPr>
         <w:drawing>
           <wp:inline distT="0" distB="0" distL="0" distR="0" wp14:anchorId="576663DF" wp14:editId="46D25C3E">
@@ -166,8 +174,183 @@
           <w:bCs/>
         </w:rPr>
       </w:pPr>
+      <w:r>
+        <w:rPr>
+          <w:b/>
+          <w:bCs/>
+          <w:highlight w:val="cyan"/>
+        </w:rPr>
+        <w:t>Solicitando permissão a Microsoft para executar pipelines no seu projeto</w:t>
+      </w:r>
+    </w:p>
+    <w:p>
+      <w:r>
+        <w:t>Preencher</w:t>
+      </w:r>
+    </w:p>
+    <w:p>
+      <w:r>
+        <w:t>https://forms.office.com/pages/responsepage.aspx?id=v4j5cvGGr0GRqy180BHbR5zsR558741CrNi6q8iTpANURUhKMVA3WE4wMFhHRExTVlpET1BEMlZSTCQlQCN0PWcu&amp;route=shorturl</w:t>
+      </w:r>
       <w:bookmarkStart w:id="0" w:name="_GoBack"/>
       <w:bookmarkEnd w:id="0"/>
+    </w:p>
+    <w:p>
+      <w:pPr>
+        <w:rPr>
+          <w:b/>
+          <w:bCs/>
+        </w:rPr>
+      </w:pPr>
+      <w:proofErr w:type="spellStart"/>
+      <w:r>
+        <w:rPr>
+          <w:b/>
+          <w:bCs/>
+        </w:rPr>
+        <w:t>GitFlow</w:t>
+      </w:r>
+      <w:proofErr w:type="spellEnd"/>
+      <w:r>
+        <w:rPr>
+          <w:b/>
+          <w:bCs/>
+        </w:rPr>
+        <w:t xml:space="preserve"> por que e como utilizar esse modelo de ramificação</w:t>
+      </w:r>
+    </w:p>
+    <w:p>
+      <w:pPr>
+        <w:rPr>
+          <w:b/>
+          <w:bCs/>
+        </w:rPr>
+      </w:pPr>
+      <w:r>
+        <w:rPr>
+          <w:b/>
+          <w:bCs/>
+        </w:rPr>
+        <w:t xml:space="preserve">Boas Práticas para mensagens de </w:t>
+      </w:r>
+      <w:proofErr w:type="spellStart"/>
+      <w:r>
+        <w:rPr>
+          <w:b/>
+          <w:bCs/>
+        </w:rPr>
+        <w:t>commit</w:t>
+      </w:r>
+      <w:proofErr w:type="spellEnd"/>
+    </w:p>
+    <w:p>
+      <w:pPr>
+        <w:rPr>
+          <w:b/>
+          <w:bCs/>
+        </w:rPr>
+      </w:pPr>
+      <w:r>
+        <w:rPr>
+          <w:b/>
+          <w:bCs/>
+        </w:rPr>
+        <w:t>Status Codes HTTP no desenvolvim</w:t>
+      </w:r>
+      <w:r>
+        <w:rPr>
+          <w:b/>
+          <w:bCs/>
+        </w:rPr>
+        <w:t xml:space="preserve">ento de </w:t>
+      </w:r>
+      <w:proofErr w:type="spellStart"/>
+      <w:r>
+        <w:rPr>
+          <w:b/>
+          <w:bCs/>
+        </w:rPr>
+        <w:t>apis</w:t>
+      </w:r>
+      <w:proofErr w:type="spellEnd"/>
+    </w:p>
+    <w:p>
+      <w:pPr>
+        <w:rPr>
+          <w:b/>
+          <w:bCs/>
+        </w:rPr>
+      </w:pPr>
+      <w:r>
+        <w:rPr>
+          <w:b/>
+          <w:bCs/>
+        </w:rPr>
+        <w:t>Oque é Scrum</w:t>
+      </w:r>
+    </w:p>
+    <w:p>
+      <w:pPr>
+        <w:rPr>
+          <w:b/>
+          <w:bCs/>
+        </w:rPr>
+      </w:pPr>
+      <w:r>
+        <w:rPr>
+          <w:b/>
+          <w:bCs/>
+        </w:rPr>
+        <w:t xml:space="preserve">Estruturando o time </w:t>
+      </w:r>
+      <w:proofErr w:type="spellStart"/>
+      <w:r>
+        <w:rPr>
+          <w:b/>
+          <w:bCs/>
+        </w:rPr>
+        <w:t>scrum</w:t>
+      </w:r>
+      <w:proofErr w:type="spellEnd"/>
+      <w:r>
+        <w:rPr>
+          <w:b/>
+          <w:bCs/>
+        </w:rPr>
+        <w:t xml:space="preserve"> papeis e responsabilidades</w:t>
+      </w:r>
+    </w:p>
+    <w:p>
+      <w:pPr>
+        <w:rPr>
+          <w:b/>
+          <w:bCs/>
+        </w:rPr>
+      </w:pPr>
+      <w:proofErr w:type="spellStart"/>
+      <w:r>
+        <w:rPr>
+          <w:b/>
+          <w:bCs/>
+        </w:rPr>
+        <w:t>Product</w:t>
+      </w:r>
+      <w:proofErr w:type="spellEnd"/>
+      <w:r>
+        <w:rPr>
+          <w:b/>
+          <w:bCs/>
+        </w:rPr>
+        <w:t xml:space="preserve"> backlog</w:t>
+      </w:r>
+    </w:p>
+    <w:p>
+      <w:pPr>
+        <w:rPr>
+          <w:b/>
+          <w:bCs/>
+        </w:rPr>
+      </w:pPr>
     </w:p>
     <w:sectPr>
       <w:pgSz w:w="11906" w:h="16838"/>

</xml_diff>

<commit_message>
GitFlow por que e como utilizar esse modelo de ramificação
</commit_message>
<xml_diff>
--- a/dotnetcoremercadotrabalho.docx
+++ b/dotnetcoremercadotrabalho.docx
@@ -15,30 +15,12 @@
           <w:bCs/>
           <w:highlight w:val="cyan"/>
         </w:rPr>
-        <w:t xml:space="preserve">Configurar </w:t>
-      </w:r>
-      <w:proofErr w:type="spellStart"/>
-      <w:r>
-        <w:rPr>
-          <w:b/>
-          <w:bCs/>
-          <w:highlight w:val="cyan"/>
-        </w:rPr>
-        <w:t>DevOps</w:t>
-      </w:r>
-      <w:proofErr w:type="spellEnd"/>
-    </w:p>
-    <w:p>
-      <w:r>
-        <w:t xml:space="preserve">Criar um projeto no </w:t>
-      </w:r>
-      <w:proofErr w:type="spellStart"/>
-      <w:r>
-        <w:t>azure</w:t>
-      </w:r>
-      <w:proofErr w:type="spellEnd"/>
-      <w:r>
-        <w:t xml:space="preserve"> </w:t>
+        <w:t>Configurar DevOps</w:t>
+      </w:r>
+    </w:p>
+    <w:p>
+      <w:r>
+        <w:t xml:space="preserve">Criar um projeto no azure </w:t>
       </w:r>
       <w:hyperlink r:id="rId4" w:history="1">
         <w:r>
@@ -104,18 +86,8 @@
           <w:bCs/>
           <w:highlight w:val="cyan"/>
         </w:rPr>
-        <w:t xml:space="preserve">Criando o repositório no </w:t>
-      </w:r>
-      <w:proofErr w:type="spellStart"/>
-      <w:r>
-        <w:rPr>
-          <w:b/>
-          <w:bCs/>
-          <w:highlight w:val="cyan"/>
-        </w:rPr>
-        <w:t>DevOps</w:t>
-      </w:r>
-      <w:proofErr w:type="spellEnd"/>
+        <w:t>Criando o repositório no DevOps</w:t>
+      </w:r>
     </w:p>
     <w:p>
       <w:pPr>
@@ -192,6 +164,228 @@
       <w:r>
         <w:t>https://forms.office.com/pages/responsepage.aspx?id=v4j5cvGGr0GRqy180BHbR5zsR558741CrNi6q8iTpANURUhKMVA3WE4wMFhHRExTVlpET1BEMlZSTCQlQCN0PWcu&amp;route=shorturl</w:t>
       </w:r>
+    </w:p>
+    <w:p>
+      <w:pPr>
+        <w:rPr>
+          <w:b/>
+          <w:bCs/>
+        </w:rPr>
+      </w:pPr>
+      <w:r>
+        <w:rPr>
+          <w:b/>
+          <w:bCs/>
+          <w:highlight w:val="cyan"/>
+        </w:rPr>
+        <w:t>GitFlow por que e como utilizar esse modelo de ramificação</w:t>
+      </w:r>
+    </w:p>
+    <w:p>
+      <w:pPr>
+        <w:rPr>
+          <w:b/>
+          <w:bCs/>
+        </w:rPr>
+      </w:pPr>
+    </w:p>
+    <w:p>
+      <w:pPr>
+        <w:rPr>
+          <w:b/>
+          <w:bCs/>
+        </w:rPr>
+      </w:pPr>
+      <w:r>
+        <w:rPr>
+          <w:b/>
+          <w:bCs/>
+        </w:rPr>
+        <w:lastRenderedPageBreak/>
+        <w:drawing>
+          <wp:inline distT="0" distB="0" distL="0" distR="0" wp14:anchorId="589ABD09" wp14:editId="1FACFB23">
+            <wp:extent cx="5400040" cy="3299460"/>
+            <wp:effectExtent l="0" t="0" r="0" b="0"/>
+            <wp:docPr id="3" name="Imagem 3"/>
+            <wp:cNvGraphicFramePr>
+              <a:graphicFrameLocks xmlns:a="http://schemas.openxmlformats.org/drawingml/2006/main" noChangeAspect="1"/>
+            </wp:cNvGraphicFramePr>
+            <a:graphic xmlns:a="http://schemas.openxmlformats.org/drawingml/2006/main">
+              <a:graphicData uri="http://schemas.openxmlformats.org/drawingml/2006/picture">
+                <pic:pic xmlns:pic="http://schemas.openxmlformats.org/drawingml/2006/picture">
+                  <pic:nvPicPr>
+                    <pic:cNvPr id="1" name=""/>
+                    <pic:cNvPicPr/>
+                  </pic:nvPicPr>
+                  <pic:blipFill>
+                    <a:blip r:embed="rId7"/>
+                    <a:stretch>
+                      <a:fillRect/>
+                    </a:stretch>
+                  </pic:blipFill>
+                  <pic:spPr>
+                    <a:xfrm>
+                      <a:off x="0" y="0"/>
+                      <a:ext cx="5400040" cy="3299460"/>
+                    </a:xfrm>
+                    <a:prstGeom prst="rect">
+                      <a:avLst/>
+                    </a:prstGeom>
+                  </pic:spPr>
+                </pic:pic>
+              </a:graphicData>
+            </a:graphic>
+          </wp:inline>
+        </w:drawing>
+      </w:r>
+    </w:p>
+    <w:p>
+      <w:pPr>
+        <w:rPr>
+          <w:b/>
+          <w:bCs/>
+        </w:rPr>
+      </w:pPr>
+      <w:r>
+        <w:rPr>
+          <w:b/>
+          <w:bCs/>
+        </w:rPr>
+        <w:drawing>
+          <wp:inline distT="0" distB="0" distL="0" distR="0" wp14:anchorId="524CA164" wp14:editId="60D86B5E">
+            <wp:extent cx="5344271" cy="3315163"/>
+            <wp:effectExtent l="0" t="0" r="8890" b="0"/>
+            <wp:docPr id="4" name="Imagem 4"/>
+            <wp:cNvGraphicFramePr>
+              <a:graphicFrameLocks xmlns:a="http://schemas.openxmlformats.org/drawingml/2006/main" noChangeAspect="1"/>
+            </wp:cNvGraphicFramePr>
+            <a:graphic xmlns:a="http://schemas.openxmlformats.org/drawingml/2006/main">
+              <a:graphicData uri="http://schemas.openxmlformats.org/drawingml/2006/picture">
+                <pic:pic xmlns:pic="http://schemas.openxmlformats.org/drawingml/2006/picture">
+                  <pic:nvPicPr>
+                    <pic:cNvPr id="1" name=""/>
+                    <pic:cNvPicPr/>
+                  </pic:nvPicPr>
+                  <pic:blipFill>
+                    <a:blip r:embed="rId8"/>
+                    <a:stretch>
+                      <a:fillRect/>
+                    </a:stretch>
+                  </pic:blipFill>
+                  <pic:spPr>
+                    <a:xfrm>
+                      <a:off x="0" y="0"/>
+                      <a:ext cx="5344271" cy="3315163"/>
+                    </a:xfrm>
+                    <a:prstGeom prst="rect">
+                      <a:avLst/>
+                    </a:prstGeom>
+                  </pic:spPr>
+                </pic:pic>
+              </a:graphicData>
+            </a:graphic>
+          </wp:inline>
+        </w:drawing>
+      </w:r>
+    </w:p>
+    <w:p>
+      <w:pPr>
+        <w:rPr>
+          <w:b/>
+          <w:bCs/>
+        </w:rPr>
+      </w:pPr>
+      <w:r>
+        <w:rPr>
+          <w:b/>
+          <w:bCs/>
+        </w:rPr>
+        <w:drawing>
+          <wp:inline distT="0" distB="0" distL="0" distR="0" wp14:anchorId="44DE7614" wp14:editId="7C03F007">
+            <wp:extent cx="5400040" cy="1716405"/>
+            <wp:effectExtent l="0" t="0" r="0" b="0"/>
+            <wp:docPr id="5" name="Imagem 5"/>
+            <wp:cNvGraphicFramePr>
+              <a:graphicFrameLocks xmlns:a="http://schemas.openxmlformats.org/drawingml/2006/main" noChangeAspect="1"/>
+            </wp:cNvGraphicFramePr>
+            <a:graphic xmlns:a="http://schemas.openxmlformats.org/drawingml/2006/main">
+              <a:graphicData uri="http://schemas.openxmlformats.org/drawingml/2006/picture">
+                <pic:pic xmlns:pic="http://schemas.openxmlformats.org/drawingml/2006/picture">
+                  <pic:nvPicPr>
+                    <pic:cNvPr id="1" name=""/>
+                    <pic:cNvPicPr/>
+                  </pic:nvPicPr>
+                  <pic:blipFill>
+                    <a:blip r:embed="rId9"/>
+                    <a:stretch>
+                      <a:fillRect/>
+                    </a:stretch>
+                  </pic:blipFill>
+                  <pic:spPr>
+                    <a:xfrm>
+                      <a:off x="0" y="0"/>
+                      <a:ext cx="5400040" cy="1716405"/>
+                    </a:xfrm>
+                    <a:prstGeom prst="rect">
+                      <a:avLst/>
+                    </a:prstGeom>
+                  </pic:spPr>
+                </pic:pic>
+              </a:graphicData>
+            </a:graphic>
+          </wp:inline>
+        </w:drawing>
+      </w:r>
+    </w:p>
+    <w:p>
+      <w:pPr>
+        <w:rPr>
+          <w:b/>
+          <w:bCs/>
+        </w:rPr>
+      </w:pPr>
+      <w:r>
+        <w:rPr>
+          <w:b/>
+          <w:bCs/>
+        </w:rPr>
+        <w:lastRenderedPageBreak/>
+        <w:drawing>
+          <wp:inline distT="0" distB="0" distL="0" distR="0" wp14:anchorId="67B19C21" wp14:editId="7815DB5D">
+            <wp:extent cx="5400040" cy="4426585"/>
+            <wp:effectExtent l="0" t="0" r="0" b="0"/>
+            <wp:docPr id="6" name="Imagem 6"/>
+            <wp:cNvGraphicFramePr>
+              <a:graphicFrameLocks xmlns:a="http://schemas.openxmlformats.org/drawingml/2006/main" noChangeAspect="1"/>
+            </wp:cNvGraphicFramePr>
+            <a:graphic xmlns:a="http://schemas.openxmlformats.org/drawingml/2006/main">
+              <a:graphicData uri="http://schemas.openxmlformats.org/drawingml/2006/picture">
+                <pic:pic xmlns:pic="http://schemas.openxmlformats.org/drawingml/2006/picture">
+                  <pic:nvPicPr>
+                    <pic:cNvPr id="1" name=""/>
+                    <pic:cNvPicPr/>
+                  </pic:nvPicPr>
+                  <pic:blipFill>
+                    <a:blip r:embed="rId10"/>
+                    <a:stretch>
+                      <a:fillRect/>
+                    </a:stretch>
+                  </pic:blipFill>
+                  <pic:spPr>
+                    <a:xfrm>
+                      <a:off x="0" y="0"/>
+                      <a:ext cx="5400040" cy="4426585"/>
+                    </a:xfrm>
+                    <a:prstGeom prst="rect">
+                      <a:avLst/>
+                    </a:prstGeom>
+                  </pic:spPr>
+                </pic:pic>
+              </a:graphicData>
+            </a:graphic>
+          </wp:inline>
+        </w:drawing>
+      </w:r>
       <w:bookmarkStart w:id="0" w:name="_GoBack"/>
       <w:bookmarkEnd w:id="0"/>
     </w:p>
@@ -202,46 +396,13 @@
           <w:bCs/>
         </w:rPr>
       </w:pPr>
-      <w:proofErr w:type="spellStart"/>
-      <w:r>
-        <w:rPr>
-          <w:b/>
-          <w:bCs/>
-        </w:rPr>
-        <w:t>GitFlow</w:t>
-      </w:r>
-      <w:proofErr w:type="spellEnd"/>
-      <w:r>
-        <w:rPr>
-          <w:b/>
-          <w:bCs/>
-        </w:rPr>
-        <w:t xml:space="preserve"> por que e como utilizar esse modelo de ramificação</w:t>
-      </w:r>
-    </w:p>
-    <w:p>
-      <w:pPr>
-        <w:rPr>
-          <w:b/>
-          <w:bCs/>
-        </w:rPr>
-      </w:pPr>
-      <w:r>
-        <w:rPr>
-          <w:b/>
-          <w:bCs/>
-        </w:rPr>
-        <w:t xml:space="preserve">Boas Práticas para mensagens de </w:t>
-      </w:r>
-      <w:proofErr w:type="spellStart"/>
-      <w:r>
-        <w:rPr>
-          <w:b/>
-          <w:bCs/>
-        </w:rPr>
-        <w:t>commit</w:t>
-      </w:r>
-      <w:proofErr w:type="spellEnd"/>
+      <w:r>
+        <w:rPr>
+          <w:b/>
+          <w:bCs/>
+        </w:rPr>
+        <w:t>Boas Práticas para mensagens de commit</w:t>
+      </w:r>
     </w:p>
     <w:p>
       <w:pPr>
@@ -262,17 +423,8 @@
           <w:b/>
           <w:bCs/>
         </w:rPr>
-        <w:t xml:space="preserve">ento de </w:t>
-      </w:r>
-      <w:proofErr w:type="spellStart"/>
-      <w:r>
-        <w:rPr>
-          <w:b/>
-          <w:bCs/>
-        </w:rPr>
-        <w:t>apis</w:t>
-      </w:r>
-      <w:proofErr w:type="spellEnd"/>
+        <w:t>ento de apis</w:t>
+      </w:r>
     </w:p>
     <w:p>
       <w:pPr>
@@ -301,47 +453,22 @@
           <w:b/>
           <w:bCs/>
         </w:rPr>
-        <w:t xml:space="preserve">Estruturando o time </w:t>
-      </w:r>
-      <w:proofErr w:type="spellStart"/>
-      <w:r>
-        <w:rPr>
-          <w:b/>
-          <w:bCs/>
-        </w:rPr>
-        <w:t>scrum</w:t>
-      </w:r>
-      <w:proofErr w:type="spellEnd"/>
-      <w:r>
-        <w:rPr>
-          <w:b/>
-          <w:bCs/>
-        </w:rPr>
-        <w:t xml:space="preserve"> papeis e responsabilidades</w:t>
-      </w:r>
-    </w:p>
-    <w:p>
-      <w:pPr>
-        <w:rPr>
-          <w:b/>
-          <w:bCs/>
-        </w:rPr>
-      </w:pPr>
-      <w:proofErr w:type="spellStart"/>
-      <w:r>
-        <w:rPr>
-          <w:b/>
-          <w:bCs/>
-        </w:rPr>
-        <w:t>Product</w:t>
-      </w:r>
-      <w:proofErr w:type="spellEnd"/>
-      <w:r>
-        <w:rPr>
-          <w:b/>
-          <w:bCs/>
-        </w:rPr>
-        <w:t xml:space="preserve"> backlog</w:t>
+        <w:t>Estruturando o time scrum papeis e responsabilidades</w:t>
+      </w:r>
+    </w:p>
+    <w:p>
+      <w:pPr>
+        <w:rPr>
+          <w:b/>
+          <w:bCs/>
+        </w:rPr>
+      </w:pPr>
+      <w:r>
+        <w:rPr>
+          <w:b/>
+          <w:bCs/>
+        </w:rPr>
+        <w:t>Product backlog</w:t>
       </w:r>
     </w:p>
     <w:p>

</xml_diff>

<commit_message>
Boas Práticas para mensagens de commit
</commit_message>
<xml_diff>
--- a/dotnetcoremercadotrabalho.docx
+++ b/dotnetcoremercadotrabalho.docx
@@ -15,12 +15,30 @@
           <w:bCs/>
           <w:highlight w:val="cyan"/>
         </w:rPr>
-        <w:t>Configurar DevOps</w:t>
-      </w:r>
-    </w:p>
-    <w:p>
-      <w:r>
-        <w:t xml:space="preserve">Criar um projeto no azure </w:t>
+        <w:t xml:space="preserve">Configurar </w:t>
+      </w:r>
+      <w:proofErr w:type="spellStart"/>
+      <w:r>
+        <w:rPr>
+          <w:b/>
+          <w:bCs/>
+          <w:highlight w:val="cyan"/>
+        </w:rPr>
+        <w:t>DevOps</w:t>
+      </w:r>
+      <w:proofErr w:type="spellEnd"/>
+    </w:p>
+    <w:p>
+      <w:r>
+        <w:t xml:space="preserve">Criar um projeto no </w:t>
+      </w:r>
+      <w:proofErr w:type="spellStart"/>
+      <w:r>
+        <w:t>azure</w:t>
+      </w:r>
+      <w:proofErr w:type="spellEnd"/>
+      <w:r>
+        <w:t xml:space="preserve"> </w:t>
       </w:r>
       <w:hyperlink r:id="rId4" w:history="1">
         <w:r>
@@ -86,8 +104,18 @@
           <w:bCs/>
           <w:highlight w:val="cyan"/>
         </w:rPr>
-        <w:t>Criando o repositório no DevOps</w:t>
-      </w:r>
+        <w:t xml:space="preserve">Criando o repositório no </w:t>
+      </w:r>
+      <w:proofErr w:type="spellStart"/>
+      <w:r>
+        <w:rPr>
+          <w:b/>
+          <w:bCs/>
+          <w:highlight w:val="cyan"/>
+        </w:rPr>
+        <w:t>DevOps</w:t>
+      </w:r>
+      <w:proofErr w:type="spellEnd"/>
     </w:p>
     <w:p>
       <w:pPr>
@@ -172,13 +200,23 @@
           <w:bCs/>
         </w:rPr>
       </w:pPr>
+      <w:proofErr w:type="spellStart"/>
       <w:r>
         <w:rPr>
           <w:b/>
           <w:bCs/>
           <w:highlight w:val="cyan"/>
         </w:rPr>
-        <w:t>GitFlow por que e como utilizar esse modelo de ramificação</w:t>
+        <w:t>GitFlow</w:t>
+      </w:r>
+      <w:proofErr w:type="spellEnd"/>
+      <w:r>
+        <w:rPr>
+          <w:b/>
+          <w:bCs/>
+          <w:highlight w:val="cyan"/>
+        </w:rPr>
+        <w:t xml:space="preserve"> por que e como utilizar esse modelo de ramificação</w:t>
       </w:r>
     </w:p>
     <w:p>
@@ -386,6 +424,139 @@
           </wp:inline>
         </w:drawing>
       </w:r>
+    </w:p>
+    <w:p>
+      <w:pPr>
+        <w:rPr>
+          <w:b/>
+          <w:bCs/>
+        </w:rPr>
+      </w:pPr>
+      <w:r>
+        <w:rPr>
+          <w:b/>
+          <w:bCs/>
+          <w:highlight w:val="cyan"/>
+        </w:rPr>
+        <w:t xml:space="preserve">Boas Práticas para mensagens de </w:t>
+      </w:r>
+      <w:proofErr w:type="spellStart"/>
+      <w:r>
+        <w:rPr>
+          <w:b/>
+          <w:bCs/>
+          <w:highlight w:val="cyan"/>
+        </w:rPr>
+        <w:t>commit</w:t>
+      </w:r>
+      <w:proofErr w:type="spellEnd"/>
+    </w:p>
+    <w:p>
+      <w:pPr>
+        <w:rPr>
+          <w:b/>
+          <w:bCs/>
+        </w:rPr>
+      </w:pPr>
+      <w:r>
+        <w:rPr>
+          <w:b/>
+          <w:bCs/>
+        </w:rPr>
+        <w:drawing>
+          <wp:inline distT="0" distB="0" distL="0" distR="0" wp14:anchorId="2D1F3BB8" wp14:editId="2E04C14D">
+            <wp:extent cx="5400040" cy="2209165"/>
+            <wp:effectExtent l="0" t="0" r="0" b="635"/>
+            <wp:docPr id="7" name="Imagem 7"/>
+            <wp:cNvGraphicFramePr>
+              <a:graphicFrameLocks xmlns:a="http://schemas.openxmlformats.org/drawingml/2006/main" noChangeAspect="1"/>
+            </wp:cNvGraphicFramePr>
+            <a:graphic xmlns:a="http://schemas.openxmlformats.org/drawingml/2006/main">
+              <a:graphicData uri="http://schemas.openxmlformats.org/drawingml/2006/picture">
+                <pic:pic xmlns:pic="http://schemas.openxmlformats.org/drawingml/2006/picture">
+                  <pic:nvPicPr>
+                    <pic:cNvPr id="1" name=""/>
+                    <pic:cNvPicPr/>
+                  </pic:nvPicPr>
+                  <pic:blipFill>
+                    <a:blip r:embed="rId11"/>
+                    <a:stretch>
+                      <a:fillRect/>
+                    </a:stretch>
+                  </pic:blipFill>
+                  <pic:spPr>
+                    <a:xfrm>
+                      <a:off x="0" y="0"/>
+                      <a:ext cx="5400040" cy="2209165"/>
+                    </a:xfrm>
+                    <a:prstGeom prst="rect">
+                      <a:avLst/>
+                    </a:prstGeom>
+                  </pic:spPr>
+                </pic:pic>
+              </a:graphicData>
+            </a:graphic>
+          </wp:inline>
+        </w:drawing>
+      </w:r>
+    </w:p>
+    <w:p>
+      <w:pPr>
+        <w:rPr>
+          <w:b/>
+          <w:bCs/>
+        </w:rPr>
+      </w:pPr>
+      <w:r>
+        <w:rPr>
+          <w:b/>
+          <w:bCs/>
+        </w:rPr>
+        <w:lastRenderedPageBreak/>
+        <w:drawing>
+          <wp:inline distT="0" distB="0" distL="0" distR="0" wp14:anchorId="2D6AD5EE" wp14:editId="26C5AE96">
+            <wp:extent cx="5400040" cy="4083685"/>
+            <wp:effectExtent l="0" t="0" r="0" b="0"/>
+            <wp:docPr id="8" name="Imagem 8"/>
+            <wp:cNvGraphicFramePr>
+              <a:graphicFrameLocks xmlns:a="http://schemas.openxmlformats.org/drawingml/2006/main" noChangeAspect="1"/>
+            </wp:cNvGraphicFramePr>
+            <a:graphic xmlns:a="http://schemas.openxmlformats.org/drawingml/2006/main">
+              <a:graphicData uri="http://schemas.openxmlformats.org/drawingml/2006/picture">
+                <pic:pic xmlns:pic="http://schemas.openxmlformats.org/drawingml/2006/picture">
+                  <pic:nvPicPr>
+                    <pic:cNvPr id="1" name=""/>
+                    <pic:cNvPicPr/>
+                  </pic:nvPicPr>
+                  <pic:blipFill>
+                    <a:blip r:embed="rId12"/>
+                    <a:stretch>
+                      <a:fillRect/>
+                    </a:stretch>
+                  </pic:blipFill>
+                  <pic:spPr>
+                    <a:xfrm>
+                      <a:off x="0" y="0"/>
+                      <a:ext cx="5400040" cy="4083685"/>
+                    </a:xfrm>
+                    <a:prstGeom prst="rect">
+                      <a:avLst/>
+                    </a:prstGeom>
+                  </pic:spPr>
+                </pic:pic>
+              </a:graphicData>
+            </a:graphic>
+          </wp:inline>
+        </w:drawing>
+      </w:r>
+    </w:p>
+    <w:p>
+      <w:pPr>
+        <w:rPr>
+          <w:b/>
+          <w:bCs/>
+        </w:rPr>
+      </w:pPr>
       <w:bookmarkStart w:id="0" w:name="_GoBack"/>
       <w:bookmarkEnd w:id="0"/>
     </w:p>
@@ -401,21 +572,6 @@
           <w:b/>
           <w:bCs/>
         </w:rPr>
-        <w:t>Boas Práticas para mensagens de commit</w:t>
-      </w:r>
-    </w:p>
-    <w:p>
-      <w:pPr>
-        <w:rPr>
-          <w:b/>
-          <w:bCs/>
-        </w:rPr>
-      </w:pPr>
-      <w:r>
-        <w:rPr>
-          <w:b/>
-          <w:bCs/>
-        </w:rPr>
         <w:t>Status Codes HTTP no desenvolvim</w:t>
       </w:r>
       <w:r>
@@ -423,8 +579,17 @@
           <w:b/>
           <w:bCs/>
         </w:rPr>
-        <w:t>ento de apis</w:t>
-      </w:r>
+        <w:t xml:space="preserve">ento de </w:t>
+      </w:r>
+      <w:proofErr w:type="spellStart"/>
+      <w:r>
+        <w:rPr>
+          <w:b/>
+          <w:bCs/>
+        </w:rPr>
+        <w:t>apis</w:t>
+      </w:r>
+      <w:proofErr w:type="spellEnd"/>
     </w:p>
     <w:p>
       <w:pPr>
@@ -453,22 +618,47 @@
           <w:b/>
           <w:bCs/>
         </w:rPr>
-        <w:t>Estruturando o time scrum papeis e responsabilidades</w:t>
-      </w:r>
-    </w:p>
-    <w:p>
-      <w:pPr>
-        <w:rPr>
-          <w:b/>
-          <w:bCs/>
-        </w:rPr>
-      </w:pPr>
-      <w:r>
-        <w:rPr>
-          <w:b/>
-          <w:bCs/>
-        </w:rPr>
-        <w:t>Product backlog</w:t>
+        <w:t xml:space="preserve">Estruturando o time </w:t>
+      </w:r>
+      <w:proofErr w:type="spellStart"/>
+      <w:r>
+        <w:rPr>
+          <w:b/>
+          <w:bCs/>
+        </w:rPr>
+        <w:t>scrum</w:t>
+      </w:r>
+      <w:proofErr w:type="spellEnd"/>
+      <w:r>
+        <w:rPr>
+          <w:b/>
+          <w:bCs/>
+        </w:rPr>
+        <w:t xml:space="preserve"> papeis e responsabilidades</w:t>
+      </w:r>
+    </w:p>
+    <w:p>
+      <w:pPr>
+        <w:rPr>
+          <w:b/>
+          <w:bCs/>
+        </w:rPr>
+      </w:pPr>
+      <w:proofErr w:type="spellStart"/>
+      <w:r>
+        <w:rPr>
+          <w:b/>
+          <w:bCs/>
+        </w:rPr>
+        <w:t>Product</w:t>
+      </w:r>
+      <w:proofErr w:type="spellEnd"/>
+      <w:r>
+        <w:rPr>
+          <w:b/>
+          <w:bCs/>
+        </w:rPr>
+        <w:t xml:space="preserve"> backlog</w:t>
       </w:r>
     </w:p>
     <w:p>

</xml_diff>

<commit_message>
Visão geral de projeto .net com DDD
</commit_message>
<xml_diff>
--- a/dotnetcoremercadotrabalho.docx
+++ b/dotnetcoremercadotrabalho.docx
@@ -238,6 +238,7 @@
         <w:rPr>
           <w:b/>
           <w:bCs/>
+          <w:noProof/>
         </w:rPr>
         <w:lastRenderedPageBreak/>
         <w:drawing>
@@ -288,6 +289,7 @@
         <w:rPr>
           <w:b/>
           <w:bCs/>
+          <w:noProof/>
         </w:rPr>
         <w:drawing>
           <wp:inline distT="0" distB="0" distL="0" distR="0" wp14:anchorId="524CA164" wp14:editId="60D86B5E">
@@ -337,6 +339,7 @@
         <w:rPr>
           <w:b/>
           <w:bCs/>
+          <w:noProof/>
         </w:rPr>
         <w:drawing>
           <wp:inline distT="0" distB="0" distL="0" distR="0" wp14:anchorId="44DE7614" wp14:editId="7C03F007">
@@ -386,6 +389,7 @@
         <w:rPr>
           <w:b/>
           <w:bCs/>
+          <w:noProof/>
         </w:rPr>
         <w:lastRenderedPageBreak/>
         <w:drawing>
@@ -462,6 +466,7 @@
         <w:rPr>
           <w:b/>
           <w:bCs/>
+          <w:noProof/>
         </w:rPr>
         <w:drawing>
           <wp:inline distT="0" distB="0" distL="0" distR="0" wp14:anchorId="2D1F3BB8" wp14:editId="2E04C14D">
@@ -511,6 +516,7 @@
         <w:rPr>
           <w:b/>
           <w:bCs/>
+          <w:noProof/>
         </w:rPr>
         <w:lastRenderedPageBreak/>
         <w:drawing>
@@ -557,117 +563,73 @@
           <w:bCs/>
         </w:rPr>
       </w:pPr>
+      <w:r>
+        <w:rPr>
+          <w:b/>
+          <w:bCs/>
+          <w:highlight w:val="cyan"/>
+        </w:rPr>
+        <w:t>Visão geral de projeto .net com DDD</w:t>
+      </w:r>
+    </w:p>
+    <w:p>
+      <w:pPr>
+        <w:rPr>
+          <w:b/>
+          <w:bCs/>
+        </w:rPr>
+      </w:pPr>
+      <w:r>
+        <w:rPr>
+          <w:b/>
+          <w:bCs/>
+        </w:rPr>
+        <w:drawing>
+          <wp:inline distT="0" distB="0" distL="0" distR="0" wp14:anchorId="7B05CC2A" wp14:editId="28766391">
+            <wp:extent cx="4877481" cy="2495898"/>
+            <wp:effectExtent l="0" t="0" r="0" b="0"/>
+            <wp:docPr id="9" name="Imagem 9"/>
+            <wp:cNvGraphicFramePr>
+              <a:graphicFrameLocks xmlns:a="http://schemas.openxmlformats.org/drawingml/2006/main" noChangeAspect="1"/>
+            </wp:cNvGraphicFramePr>
+            <a:graphic xmlns:a="http://schemas.openxmlformats.org/drawingml/2006/main">
+              <a:graphicData uri="http://schemas.openxmlformats.org/drawingml/2006/picture">
+                <pic:pic xmlns:pic="http://schemas.openxmlformats.org/drawingml/2006/picture">
+                  <pic:nvPicPr>
+                    <pic:cNvPr id="1" name=""/>
+                    <pic:cNvPicPr/>
+                  </pic:nvPicPr>
+                  <pic:blipFill>
+                    <a:blip r:embed="rId13"/>
+                    <a:stretch>
+                      <a:fillRect/>
+                    </a:stretch>
+                  </pic:blipFill>
+                  <pic:spPr>
+                    <a:xfrm>
+                      <a:off x="0" y="0"/>
+                      <a:ext cx="4877481" cy="2495898"/>
+                    </a:xfrm>
+                    <a:prstGeom prst="rect">
+                      <a:avLst/>
+                    </a:prstGeom>
+                  </pic:spPr>
+                </pic:pic>
+              </a:graphicData>
+            </a:graphic>
+          </wp:inline>
+        </w:drawing>
+      </w:r>
+    </w:p>
+    <w:p>
+      <w:pPr>
+        <w:rPr>
+          <w:b/>
+          <w:bCs/>
+        </w:rPr>
+      </w:pPr>
       <w:bookmarkStart w:id="0" w:name="_GoBack"/>
       <w:bookmarkEnd w:id="0"/>
-    </w:p>
-    <w:p>
-      <w:pPr>
-        <w:rPr>
-          <w:b/>
-          <w:bCs/>
-        </w:rPr>
-      </w:pPr>
-      <w:r>
-        <w:rPr>
-          <w:b/>
-          <w:bCs/>
-        </w:rPr>
-        <w:t>Status Codes HTTP no desenvolvim</w:t>
-      </w:r>
-      <w:r>
-        <w:rPr>
-          <w:b/>
-          <w:bCs/>
-        </w:rPr>
-        <w:t xml:space="preserve">ento de </w:t>
-      </w:r>
-      <w:proofErr w:type="spellStart"/>
-      <w:r>
-        <w:rPr>
-          <w:b/>
-          <w:bCs/>
-        </w:rPr>
-        <w:t>apis</w:t>
-      </w:r>
-      <w:proofErr w:type="spellEnd"/>
-    </w:p>
-    <w:p>
-      <w:pPr>
-        <w:rPr>
-          <w:b/>
-          <w:bCs/>
-        </w:rPr>
-      </w:pPr>
-      <w:r>
-        <w:rPr>
-          <w:b/>
-          <w:bCs/>
-        </w:rPr>
-        <w:t>Oque é Scrum</w:t>
-      </w:r>
-    </w:p>
-    <w:p>
-      <w:pPr>
-        <w:rPr>
-          <w:b/>
-          <w:bCs/>
-        </w:rPr>
-      </w:pPr>
-      <w:r>
-        <w:rPr>
-          <w:b/>
-          <w:bCs/>
-        </w:rPr>
-        <w:t xml:space="preserve">Estruturando o time </w:t>
-      </w:r>
-      <w:proofErr w:type="spellStart"/>
-      <w:r>
-        <w:rPr>
-          <w:b/>
-          <w:bCs/>
-        </w:rPr>
-        <w:t>scrum</w:t>
-      </w:r>
-      <w:proofErr w:type="spellEnd"/>
-      <w:r>
-        <w:rPr>
-          <w:b/>
-          <w:bCs/>
-        </w:rPr>
-        <w:t xml:space="preserve"> papeis e responsabilidades</w:t>
-      </w:r>
-    </w:p>
-    <w:p>
-      <w:pPr>
-        <w:rPr>
-          <w:b/>
-          <w:bCs/>
-        </w:rPr>
-      </w:pPr>
-      <w:proofErr w:type="spellStart"/>
-      <w:r>
-        <w:rPr>
-          <w:b/>
-          <w:bCs/>
-        </w:rPr>
-        <w:t>Product</w:t>
-      </w:r>
-      <w:proofErr w:type="spellEnd"/>
-      <w:r>
-        <w:rPr>
-          <w:b/>
-          <w:bCs/>
-        </w:rPr>
-        <w:t xml:space="preserve"> backlog</w:t>
-      </w:r>
-    </w:p>
-    <w:p>
-      <w:pPr>
-        <w:rPr>
-          <w:b/>
-          <w:bCs/>
-        </w:rPr>
-      </w:pPr>
     </w:p>
     <w:sectPr>
       <w:pgSz w:w="11906" w:h="16838"/>

</xml_diff>